<commit_message>
Inspector a) Ticket - initial version for managing tickets - page allows adding, editing and deleting of tickets b) Article (art 41) - initial version for managing article 41 - page allows adding, editing and deleting of art 41 c) My Document - user can now edit their documents - must be assigned to document
Admin Panel
a) Ticket
- 2 pages; tickets and ticket settings
- tickets allows restore deleted tickets
- settings allows to manage tables supporting tickets
- IMPORTANT table position_groups ales is used by article
b) Article (art 41)
- page allows managing users articles AND article forms

ModalBox
- added textarea input
- added min and max for date, datetime and time

Index:
a) Help
- manuals adjusted

Fixes
- top menu now matches page width on smaller screens
- fixes for users without employment - now cannot add entries if current day does not have any employment periods
</commit_message>
<xml_diff>
--- a/resources/download/admin_manual.docx
+++ b/resources/download/admin_manual.docx
@@ -55,7 +55,6 @@
                   <w:dataBinding w:prefixMappings="xmlns:ns0='http://schemas.openxmlformats.org/package/2006/metadata/core-properties' xmlns:ns1='http://purl.org/dc/elements/1.1/'" w:xpath="/ns0:coreProperties[1]/ns1:title[1]" w:storeItemID="{6C3C8BC8-F283-45AE-878A-BAB7291924A1}"/>
                   <w:text/>
                 </w:sdtPr>
-                <w:sdtEndPr/>
                 <w:sdtContent>
                   <w:p>
                     <w:pPr>
@@ -100,7 +99,6 @@
                 <w:dataBinding w:prefixMappings="xmlns:ns0='http://schemas.openxmlformats.org/package/2006/metadata/core-properties' xmlns:ns1='http://purl.org/dc/elements/1.1/'" w:xpath="/ns0:coreProperties[1]/ns1:subject[1]" w:storeItemID="{6C3C8BC8-F283-45AE-878A-BAB7291924A1}"/>
                 <w:text/>
               </w:sdtPr>
-              <w:sdtEndPr/>
               <w:sdtContent>
                 <w:tc>
                   <w:tcPr>
@@ -159,8 +157,8 @@
         </w:p>
       </w:sdtContent>
     </w:sdt>
-    <w:bookmarkStart w:id="0" w:name="_Toc107832282" w:displacedByCustomXml="next"/>
-    <w:bookmarkStart w:id="1" w:name="_Ref107571918" w:displacedByCustomXml="next"/>
+    <w:bookmarkStart w:id="0" w:name="_Ref107571918" w:displacedByCustomXml="next"/>
+    <w:bookmarkStart w:id="1" w:name="_Toc107832282" w:displacedByCustomXml="next"/>
     <w:sdt>
       <w:sdtPr>
         <w:rPr>
@@ -1895,7 +1893,7 @@
                 <w:noProof/>
                 <w:webHidden/>
               </w:rPr>
-              <w:t>7</w:t>
+              <w:t>8</w:t>
             </w:r>
             <w:r>
               <w:rPr>
@@ -4080,11 +4078,154 @@
         <w:ind w:left="851"/>
       </w:pPr>
       <w:r>
-        <w:t>Podstrona odpowiada za informacje odnośnie miejsc.</w:t>
-      </w:r>
-      <w:r>
-        <w:t xml:space="preserve"> WIP</w:t>
-      </w:r>
+        <w:rPr>
+          <w:noProof/>
+        </w:rPr>
+        <w:drawing>
+          <wp:anchor distT="0" distB="0" distL="114300" distR="114300" simplePos="0" relativeHeight="251660288" behindDoc="0" locked="0" layoutInCell="1" allowOverlap="1" wp14:anchorId="54016B04" wp14:editId="137060DD">
+            <wp:simplePos x="0" y="0"/>
+            <wp:positionH relativeFrom="column">
+              <wp:posOffset>538480</wp:posOffset>
+            </wp:positionH>
+            <wp:positionV relativeFrom="paragraph">
+              <wp:posOffset>421640</wp:posOffset>
+            </wp:positionV>
+            <wp:extent cx="4648200" cy="2341880"/>
+            <wp:effectExtent l="0" t="0" r="0" b="1270"/>
+            <wp:wrapTopAndBottom/>
+            <wp:docPr id="4" name="Obraz 4"/>
+            <wp:cNvGraphicFramePr>
+              <a:graphicFrameLocks xmlns:a="http://schemas.openxmlformats.org/drawingml/2006/main" noChangeAspect="1"/>
+            </wp:cNvGraphicFramePr>
+            <a:graphic xmlns:a="http://schemas.openxmlformats.org/drawingml/2006/main">
+              <a:graphicData uri="http://schemas.openxmlformats.org/drawingml/2006/picture">
+                <pic:pic xmlns:pic="http://schemas.openxmlformats.org/drawingml/2006/picture">
+                  <pic:nvPicPr>
+                    <pic:cNvPr id="4" name="Obraz 4"/>
+                    <pic:cNvPicPr/>
+                  </pic:nvPicPr>
+                  <pic:blipFill>
+                    <a:blip r:embed="rId11">
+                      <a:extLst>
+                        <a:ext uri="{28A0092B-C50C-407E-A947-70E740481C1C}">
+                          <a14:useLocalDpi xmlns:a14="http://schemas.microsoft.com/office/drawing/2010/main" val="0"/>
+                        </a:ext>
+                      </a:extLst>
+                    </a:blip>
+                    <a:stretch>
+                      <a:fillRect/>
+                    </a:stretch>
+                  </pic:blipFill>
+                  <pic:spPr>
+                    <a:xfrm>
+                      <a:off x="0" y="0"/>
+                      <a:ext cx="4648200" cy="2341880"/>
+                    </a:xfrm>
+                    <a:prstGeom prst="rect">
+                      <a:avLst/>
+                    </a:prstGeom>
+                  </pic:spPr>
+                </pic:pic>
+              </a:graphicData>
+            </a:graphic>
+            <wp14:sizeRelH relativeFrom="margin">
+              <wp14:pctWidth>0</wp14:pctWidth>
+            </wp14:sizeRelH>
+            <wp14:sizeRelV relativeFrom="margin">
+              <wp14:pctHeight>0</wp14:pctHeight>
+            </wp14:sizeRelV>
+          </wp:anchor>
+        </w:drawing>
+      </w:r>
+      <w:r>
+        <w:t xml:space="preserve">Podstrona odpowiada za </w:t>
+      </w:r>
+      <w:r>
+        <w:t>konfigurowanie list miejsc (lokacji) wyświetlanych dla użytkowników.</w:t>
+      </w:r>
+    </w:p>
+    <w:p>
+      <w:pPr>
+        <w:ind w:left="851"/>
+      </w:pPr>
+      <w:r>
+        <w:t xml:space="preserve">Tabela wyświetla miejsca zależnie od wybranej grupy. Grupy wykorzystywane są do statystyk. </w:t>
+      </w:r>
+      <w:r>
+        <w:t>Przyciski pozwalają na dodawanie, edytowanie i zmianę stanu miejsc.</w:t>
+      </w:r>
+    </w:p>
+    <w:p>
+      <w:pPr>
+        <w:spacing w:after="0"/>
+        <w:ind w:left="851"/>
+      </w:pPr>
+      <w:r>
+        <w:t>Kolumny:</w:t>
+      </w:r>
+    </w:p>
+    <w:p>
+      <w:pPr>
+        <w:pStyle w:val="Akapitzlist"/>
+        <w:numPr>
+          <w:ilvl w:val="0"/>
+          <w:numId w:val="46"/>
+        </w:numPr>
+        <w:spacing w:after="0"/>
+        <w:ind w:left="1134" w:hanging="283"/>
+      </w:pPr>
+      <w:r>
+        <w:t>Nazwa – nazwa miejsca wyświetlana na liście</w:t>
+      </w:r>
+    </w:p>
+    <w:p>
+      <w:pPr>
+        <w:pStyle w:val="Akapitzlist"/>
+        <w:numPr>
+          <w:ilvl w:val="0"/>
+          <w:numId w:val="46"/>
+        </w:numPr>
+        <w:spacing w:after="0"/>
+        <w:ind w:left="1134" w:hanging="283"/>
+      </w:pPr>
+      <w:r>
+        <w:t>Grupa – grupa miejsc wykorzystywana głównie do statystyki, uzależnia wyświetlanie w panelu admina</w:t>
+      </w:r>
+    </w:p>
+    <w:p>
+      <w:pPr>
+        <w:pStyle w:val="Akapitzlist"/>
+        <w:numPr>
+          <w:ilvl w:val="0"/>
+          <w:numId w:val="46"/>
+        </w:numPr>
+        <w:spacing w:after="0"/>
+        <w:ind w:left="1134" w:hanging="283"/>
+      </w:pPr>
+      <w:r>
+        <w:t>Rodzaj – rodzaj miejsca – uzależnia na której liście będzie zakład dostępny, np. miejsce zamieszkania powinno być na liście miejsc zamieszkania</w:t>
+      </w:r>
+    </w:p>
+    <w:p>
+      <w:pPr>
+        <w:pStyle w:val="Akapitzlist"/>
+        <w:spacing w:after="0"/>
+        <w:ind w:left="1134"/>
+      </w:pPr>
+    </w:p>
+    <w:p>
+      <w:pPr>
+        <w:pStyle w:val="Akapitzlist"/>
+        <w:spacing w:after="0"/>
+        <w:ind w:left="1134"/>
+      </w:pPr>
+    </w:p>
+    <w:p>
+      <w:pPr>
+        <w:pStyle w:val="Akapitzlist"/>
+        <w:spacing w:after="0"/>
+        <w:ind w:left="1134"/>
+      </w:pPr>
     </w:p>
     <w:p>
       <w:pPr>
@@ -4095,6 +4236,125 @@
         </w:numPr>
         <w:ind w:left="1134" w:hanging="283"/>
       </w:pPr>
+      <w:r>
+        <w:lastRenderedPageBreak/>
+        <w:t>Ustawienia miejsc</w:t>
+      </w:r>
+    </w:p>
+    <w:p>
+      <w:pPr>
+        <w:ind w:left="851"/>
+      </w:pPr>
+      <w:r>
+        <w:rPr>
+          <w:noProof/>
+        </w:rPr>
+        <w:drawing>
+          <wp:anchor distT="0" distB="0" distL="114300" distR="114300" simplePos="0" relativeHeight="251661312" behindDoc="0" locked="0" layoutInCell="1" allowOverlap="1" wp14:anchorId="37AC3394" wp14:editId="0B6BADB1">
+            <wp:simplePos x="0" y="0"/>
+            <wp:positionH relativeFrom="column">
+              <wp:posOffset>538480</wp:posOffset>
+            </wp:positionH>
+            <wp:positionV relativeFrom="paragraph">
+              <wp:posOffset>282575</wp:posOffset>
+            </wp:positionV>
+            <wp:extent cx="4808220" cy="3324225"/>
+            <wp:effectExtent l="0" t="0" r="0" b="9525"/>
+            <wp:wrapTopAndBottom/>
+            <wp:docPr id="6" name="Obraz 6"/>
+            <wp:cNvGraphicFramePr>
+              <a:graphicFrameLocks xmlns:a="http://schemas.openxmlformats.org/drawingml/2006/main" noChangeAspect="1"/>
+            </wp:cNvGraphicFramePr>
+            <a:graphic xmlns:a="http://schemas.openxmlformats.org/drawingml/2006/main">
+              <a:graphicData uri="http://schemas.openxmlformats.org/drawingml/2006/picture">
+                <pic:pic xmlns:pic="http://schemas.openxmlformats.org/drawingml/2006/picture">
+                  <pic:nvPicPr>
+                    <pic:cNvPr id="6" name="Obraz 6"/>
+                    <pic:cNvPicPr/>
+                  </pic:nvPicPr>
+                  <pic:blipFill>
+                    <a:blip r:embed="rId12">
+                      <a:extLst>
+                        <a:ext uri="{28A0092B-C50C-407E-A947-70E740481C1C}">
+                          <a14:useLocalDpi xmlns:a14="http://schemas.microsoft.com/office/drawing/2010/main" val="0"/>
+                        </a:ext>
+                      </a:extLst>
+                    </a:blip>
+                    <a:stretch>
+                      <a:fillRect/>
+                    </a:stretch>
+                  </pic:blipFill>
+                  <pic:spPr>
+                    <a:xfrm>
+                      <a:off x="0" y="0"/>
+                      <a:ext cx="4808220" cy="3324225"/>
+                    </a:xfrm>
+                    <a:prstGeom prst="rect">
+                      <a:avLst/>
+                    </a:prstGeom>
+                  </pic:spPr>
+                </pic:pic>
+              </a:graphicData>
+            </a:graphic>
+            <wp14:sizeRelH relativeFrom="margin">
+              <wp14:pctWidth>0</wp14:pctWidth>
+            </wp14:sizeRelH>
+            <wp14:sizeRelV relativeFrom="margin">
+              <wp14:pctHeight>0</wp14:pctHeight>
+            </wp14:sizeRelV>
+          </wp:anchor>
+        </w:drawing>
+      </w:r>
+      <w:r>
+        <w:t>Podstrona pozwalająca na edytowanie grup i rodzajów miejsc,</w:t>
+      </w:r>
+    </w:p>
+    <w:p>
+      <w:pPr>
+        <w:spacing w:before="240" w:after="0"/>
+        <w:ind w:left="851"/>
+      </w:pPr>
+      <w:r>
+        <w:t xml:space="preserve">Na tą stronę składają się 2 tabele: rodzaj miejsca i grupa miejsca. </w:t>
+      </w:r>
+    </w:p>
+    <w:p>
+      <w:pPr>
+        <w:pStyle w:val="Akapitzlist"/>
+        <w:numPr>
+          <w:ilvl w:val="0"/>
+          <w:numId w:val="47"/>
+        </w:numPr>
+        <w:spacing w:after="0"/>
+        <w:ind w:left="1208" w:hanging="357"/>
+      </w:pPr>
+      <w:r>
+        <w:t xml:space="preserve">Rodzaj miejsca uzależnia na której z list pokazywane są miejsca (np. KWK czynne będą lista wszystkich czynnych kopalni węgla kamiennego). </w:t>
+      </w:r>
+    </w:p>
+    <w:p>
+      <w:pPr>
+        <w:pStyle w:val="Akapitzlist"/>
+        <w:numPr>
+          <w:ilvl w:val="0"/>
+          <w:numId w:val="47"/>
+        </w:numPr>
+        <w:spacing w:after="0"/>
+        <w:ind w:left="1208" w:hanging="357"/>
+      </w:pPr>
+      <w:r>
+        <w:t>Grupy miejsc pozwalają na grupowanie miejsc do statystyk np. podział zakładów odkrywkowych ze względu na koncesje</w:t>
+      </w:r>
+    </w:p>
+    <w:p>
+      <w:pPr>
+        <w:pStyle w:val="Nagwek2"/>
+        <w:numPr>
+          <w:ilvl w:val="0"/>
+          <w:numId w:val="36"/>
+        </w:numPr>
+        <w:ind w:left="1134" w:hanging="283"/>
+      </w:pPr>
       <w:bookmarkStart w:id="20" w:name="_Toc107832301"/>
       <w:r>
         <w:t xml:space="preserve">Dokumenty / </w:t>
@@ -4107,24 +4367,478 @@
       <w:proofErr w:type="spellEnd"/>
     </w:p>
     <w:p>
-      <w:r>
-        <w:t>WIP</w:t>
-      </w:r>
-    </w:p>
-    <w:p/>
-    <w:p>
       <w:pPr>
         <w:ind w:left="851"/>
       </w:pPr>
+      <w:r>
+        <w:rPr>
+          <w:noProof/>
+        </w:rPr>
+        <w:drawing>
+          <wp:anchor distT="0" distB="0" distL="114300" distR="114300" simplePos="0" relativeHeight="251662336" behindDoc="0" locked="0" layoutInCell="1" allowOverlap="1" wp14:anchorId="095C5EC7" wp14:editId="27B953B0">
+            <wp:simplePos x="0" y="0"/>
+            <wp:positionH relativeFrom="column">
+              <wp:posOffset>538480</wp:posOffset>
+            </wp:positionH>
+            <wp:positionV relativeFrom="paragraph">
+              <wp:posOffset>472440</wp:posOffset>
+            </wp:positionV>
+            <wp:extent cx="5032375" cy="2066925"/>
+            <wp:effectExtent l="0" t="0" r="0" b="9525"/>
+            <wp:wrapTopAndBottom/>
+            <wp:docPr id="7" name="Obraz 7"/>
+            <wp:cNvGraphicFramePr>
+              <a:graphicFrameLocks xmlns:a="http://schemas.openxmlformats.org/drawingml/2006/main" noChangeAspect="1"/>
+            </wp:cNvGraphicFramePr>
+            <a:graphic xmlns:a="http://schemas.openxmlformats.org/drawingml/2006/main">
+              <a:graphicData uri="http://schemas.openxmlformats.org/drawingml/2006/picture">
+                <pic:pic xmlns:pic="http://schemas.openxmlformats.org/drawingml/2006/picture">
+                  <pic:nvPicPr>
+                    <pic:cNvPr id="7" name="Obraz 7"/>
+                    <pic:cNvPicPr/>
+                  </pic:nvPicPr>
+                  <pic:blipFill>
+                    <a:blip r:embed="rId13" cstate="print">
+                      <a:extLst>
+                        <a:ext uri="{28A0092B-C50C-407E-A947-70E740481C1C}">
+                          <a14:useLocalDpi xmlns:a14="http://schemas.microsoft.com/office/drawing/2010/main" val="0"/>
+                        </a:ext>
+                      </a:extLst>
+                    </a:blip>
+                    <a:stretch>
+                      <a:fillRect/>
+                    </a:stretch>
+                  </pic:blipFill>
+                  <pic:spPr>
+                    <a:xfrm>
+                      <a:off x="0" y="0"/>
+                      <a:ext cx="5032375" cy="2066925"/>
+                    </a:xfrm>
+                    <a:prstGeom prst="rect">
+                      <a:avLst/>
+                    </a:prstGeom>
+                  </pic:spPr>
+                </pic:pic>
+              </a:graphicData>
+            </a:graphic>
+            <wp14:sizeRelH relativeFrom="margin">
+              <wp14:pctWidth>0</wp14:pctWidth>
+            </wp14:sizeRelH>
+            <wp14:sizeRelV relativeFrom="margin">
+              <wp14:pctHeight>0</wp14:pctHeight>
+            </wp14:sizeRelV>
+          </wp:anchor>
+        </w:drawing>
+      </w:r>
+      <w:r>
+        <w:t>Strona pozwala na edytowanie usuwanie dokumentów oraz wypisywanie z nich użytkowników.</w:t>
+      </w:r>
     </w:p>
     <w:p>
       <w:pPr>
         <w:ind w:left="851"/>
       </w:pPr>
+      <w:r>
+        <w:t xml:space="preserve">Na stronie </w:t>
+      </w:r>
+      <w:r>
+        <w:t>są</w:t>
+      </w:r>
+      <w:r>
+        <w:t xml:space="preserve"> dwie tabele: dokumenty i </w:t>
+      </w:r>
+      <w:r>
+        <w:t>przypisani</w:t>
+      </w:r>
+      <w:r>
+        <w:t xml:space="preserve"> użytkownicy. Druga tabela jest zależna od </w:t>
+      </w:r>
+      <w:r>
+        <w:t>wyboru</w:t>
+      </w:r>
+      <w:r>
+        <w:t xml:space="preserve"> w pierwszej.</w:t>
+      </w:r>
+      <w:r>
+        <w:t xml:space="preserve"> Do wyświetlania dokumentów służą listy rozwijane z miesiącem i rokiem. Do zarządzania służą przyciski na górze tabeli. Można wypisać  osobę z dokumentu poprzez wybranie jej w drugiej tabeli i wciśnięcie przycisku powyżej.</w:t>
+      </w:r>
+    </w:p>
+    <w:p>
+      <w:pPr>
+        <w:ind w:left="851"/>
+      </w:pPr>
+    </w:p>
+    <w:p>
+      <w:pPr>
+        <w:pStyle w:val="Nagwek2"/>
+        <w:numPr>
+          <w:ilvl w:val="0"/>
+          <w:numId w:val="36"/>
+        </w:numPr>
+        <w:ind w:left="1134" w:hanging="283"/>
+      </w:pPr>
+      <w:r>
+        <w:lastRenderedPageBreak/>
+        <w:t xml:space="preserve">Ustawienia mandatów / </w:t>
+      </w:r>
+      <w:proofErr w:type="spellStart"/>
+      <w:r>
+        <w:t>Ticket</w:t>
+      </w:r>
+      <w:proofErr w:type="spellEnd"/>
+      <w:r>
+        <w:t xml:space="preserve"> </w:t>
+      </w:r>
+      <w:proofErr w:type="spellStart"/>
+      <w:r>
+        <w:t>settings</w:t>
+      </w:r>
+      <w:proofErr w:type="spellEnd"/>
+    </w:p>
+    <w:p>
+      <w:pPr>
+        <w:ind w:left="851"/>
+      </w:pPr>
+      <w:r>
+        <w:rPr>
+          <w:noProof/>
+        </w:rPr>
+        <w:drawing>
+          <wp:anchor distT="0" distB="0" distL="114300" distR="114300" simplePos="0" relativeHeight="251663360" behindDoc="0" locked="0" layoutInCell="1" allowOverlap="1" wp14:anchorId="31C96826" wp14:editId="7D9D08EE">
+            <wp:simplePos x="0" y="0"/>
+            <wp:positionH relativeFrom="column">
+              <wp:posOffset>538480</wp:posOffset>
+            </wp:positionH>
+            <wp:positionV relativeFrom="paragraph">
+              <wp:posOffset>473075</wp:posOffset>
+            </wp:positionV>
+            <wp:extent cx="5003800" cy="2327275"/>
+            <wp:effectExtent l="0" t="0" r="6350" b="0"/>
+            <wp:wrapTopAndBottom/>
+            <wp:docPr id="8" name="Obraz 8"/>
+            <wp:cNvGraphicFramePr>
+              <a:graphicFrameLocks xmlns:a="http://schemas.openxmlformats.org/drawingml/2006/main" noChangeAspect="1"/>
+            </wp:cNvGraphicFramePr>
+            <a:graphic xmlns:a="http://schemas.openxmlformats.org/drawingml/2006/main">
+              <a:graphicData uri="http://schemas.openxmlformats.org/drawingml/2006/picture">
+                <pic:pic xmlns:pic="http://schemas.openxmlformats.org/drawingml/2006/picture">
+                  <pic:nvPicPr>
+                    <pic:cNvPr id="8" name="Obraz 8"/>
+                    <pic:cNvPicPr/>
+                  </pic:nvPicPr>
+                  <pic:blipFill>
+                    <a:blip r:embed="rId14" cstate="print">
+                      <a:extLst>
+                        <a:ext uri="{28A0092B-C50C-407E-A947-70E740481C1C}">
+                          <a14:useLocalDpi xmlns:a14="http://schemas.microsoft.com/office/drawing/2010/main" val="0"/>
+                        </a:ext>
+                      </a:extLst>
+                    </a:blip>
+                    <a:stretch>
+                      <a:fillRect/>
+                    </a:stretch>
+                  </pic:blipFill>
+                  <pic:spPr>
+                    <a:xfrm>
+                      <a:off x="0" y="0"/>
+                      <a:ext cx="5003800" cy="2327275"/>
+                    </a:xfrm>
+                    <a:prstGeom prst="rect">
+                      <a:avLst/>
+                    </a:prstGeom>
+                  </pic:spPr>
+                </pic:pic>
+              </a:graphicData>
+            </a:graphic>
+            <wp14:sizeRelH relativeFrom="margin">
+              <wp14:pctWidth>0</wp14:pctWidth>
+            </wp14:sizeRelH>
+            <wp14:sizeRelV relativeFrom="margin">
+              <wp14:pctHeight>0</wp14:pctHeight>
+            </wp14:sizeRelV>
+          </wp:anchor>
+        </w:drawing>
+      </w:r>
+      <w:r>
+        <w:t xml:space="preserve">Strona do zarządzania </w:t>
+      </w:r>
+      <w:r>
+        <w:t>ustawieniami mandatów (prawdopodobnie nie będzie potrzeby zmian jeśli użyto konwertera).</w:t>
+      </w:r>
+    </w:p>
+    <w:p>
+      <w:pPr>
+        <w:spacing w:after="0"/>
+        <w:ind w:left="851"/>
+      </w:pPr>
+      <w:r>
+        <w:t>Dwie tabele: podstawy prawne mandatów oraz grupy stanowisk.</w:t>
+      </w:r>
+    </w:p>
+    <w:p>
+      <w:pPr>
+        <w:pStyle w:val="Akapitzlist"/>
+        <w:numPr>
+          <w:ilvl w:val="0"/>
+          <w:numId w:val="48"/>
+        </w:numPr>
+      </w:pPr>
+      <w:r>
+        <w:t>Podstawy prawne mandatów – lista podstaw prawnych wybieranych przy dodawaniu / edytowaniu mandatów</w:t>
+      </w:r>
+    </w:p>
+    <w:p>
+      <w:pPr>
+        <w:pStyle w:val="Akapitzlist"/>
+        <w:numPr>
+          <w:ilvl w:val="0"/>
+          <w:numId w:val="48"/>
+        </w:numPr>
+      </w:pPr>
+      <w:r>
+        <w:t>Grupy stanowisk – lista grup stanowisk osób ukaranych mandatem, UWAGA: tabele wykorzystuje także art41</w:t>
+      </w:r>
+    </w:p>
+    <w:p>
+      <w:pPr>
+        <w:pStyle w:val="Nagwek2"/>
+        <w:numPr>
+          <w:ilvl w:val="0"/>
+          <w:numId w:val="36"/>
+        </w:numPr>
+        <w:ind w:left="1134" w:hanging="283"/>
+      </w:pPr>
+      <w:r>
+        <w:t xml:space="preserve">Mandaty / </w:t>
+      </w:r>
+      <w:proofErr w:type="spellStart"/>
+      <w:r>
+        <w:t>Tickets</w:t>
+      </w:r>
+      <w:proofErr w:type="spellEnd"/>
+    </w:p>
+    <w:p>
+      <w:pPr>
+        <w:ind w:left="851"/>
+      </w:pPr>
+      <w:r>
+        <w:rPr>
+          <w:noProof/>
+        </w:rPr>
+        <w:drawing>
+          <wp:anchor distT="0" distB="0" distL="114300" distR="114300" simplePos="0" relativeHeight="251664384" behindDoc="0" locked="0" layoutInCell="1" allowOverlap="1" wp14:anchorId="7F9D919D" wp14:editId="4A185ACA">
+            <wp:simplePos x="0" y="0"/>
+            <wp:positionH relativeFrom="column">
+              <wp:posOffset>538480</wp:posOffset>
+            </wp:positionH>
+            <wp:positionV relativeFrom="paragraph">
+              <wp:posOffset>281940</wp:posOffset>
+            </wp:positionV>
+            <wp:extent cx="5346700" cy="1962150"/>
+            <wp:effectExtent l="0" t="0" r="6350" b="0"/>
+            <wp:wrapTopAndBottom/>
+            <wp:docPr id="9" name="Obraz 9"/>
+            <wp:cNvGraphicFramePr>
+              <a:graphicFrameLocks xmlns:a="http://schemas.openxmlformats.org/drawingml/2006/main" noChangeAspect="1"/>
+            </wp:cNvGraphicFramePr>
+            <a:graphic xmlns:a="http://schemas.openxmlformats.org/drawingml/2006/main">
+              <a:graphicData uri="http://schemas.openxmlformats.org/drawingml/2006/picture">
+                <pic:pic xmlns:pic="http://schemas.openxmlformats.org/drawingml/2006/picture">
+                  <pic:nvPicPr>
+                    <pic:cNvPr id="9" name="Obraz 9"/>
+                    <pic:cNvPicPr/>
+                  </pic:nvPicPr>
+                  <pic:blipFill>
+                    <a:blip r:embed="rId15" cstate="print">
+                      <a:extLst>
+                        <a:ext uri="{28A0092B-C50C-407E-A947-70E740481C1C}">
+                          <a14:useLocalDpi xmlns:a14="http://schemas.microsoft.com/office/drawing/2010/main" val="0"/>
+                        </a:ext>
+                      </a:extLst>
+                    </a:blip>
+                    <a:stretch>
+                      <a:fillRect/>
+                    </a:stretch>
+                  </pic:blipFill>
+                  <pic:spPr>
+                    <a:xfrm>
+                      <a:off x="0" y="0"/>
+                      <a:ext cx="5346700" cy="1962150"/>
+                    </a:xfrm>
+                    <a:prstGeom prst="rect">
+                      <a:avLst/>
+                    </a:prstGeom>
+                  </pic:spPr>
+                </pic:pic>
+              </a:graphicData>
+            </a:graphic>
+            <wp14:sizeRelH relativeFrom="margin">
+              <wp14:pctWidth>0</wp14:pctWidth>
+            </wp14:sizeRelH>
+            <wp14:sizeRelV relativeFrom="margin">
+              <wp14:pctHeight>0</wp14:pctHeight>
+            </wp14:sizeRelV>
+          </wp:anchor>
+        </w:drawing>
+      </w:r>
+      <w:r>
+        <w:t>Strona pozwala odzyskiwać i usuwać mandaty użytkowników.</w:t>
+      </w:r>
+    </w:p>
+    <w:p>
+      <w:pPr>
+        <w:ind w:left="851"/>
+      </w:pPr>
+      <w:r>
+        <w:t>Strona zawiera tabelę mandatów – by wybrać mandaty należy wybrać użytkownika z listy i rok dla którego mandaty trzeba wyświetlić. Jest tylko jedna opcja – zmień stan (usuń / odzyskaj).</w:t>
+      </w:r>
+    </w:p>
+    <w:p>
+      <w:pPr>
+        <w:pStyle w:val="Nagwek2"/>
+        <w:numPr>
+          <w:ilvl w:val="0"/>
+          <w:numId w:val="36"/>
+        </w:numPr>
+        <w:ind w:left="1134" w:hanging="283"/>
+      </w:pPr>
+      <w:r>
+        <w:t>Art. 41</w:t>
+      </w:r>
+    </w:p>
+    <w:p>
+      <w:pPr>
+        <w:ind w:left="851"/>
+      </w:pPr>
+      <w:r>
+        <w:t>Podstrona do zarządzania art. 41.</w:t>
+      </w:r>
+    </w:p>
+    <w:p>
+      <w:pPr>
+        <w:spacing w:after="0"/>
+        <w:ind w:left="851"/>
+      </w:pPr>
+      <w:r>
+        <w:rPr>
+          <w:noProof/>
+        </w:rPr>
+        <w:lastRenderedPageBreak/>
+        <w:drawing>
+          <wp:anchor distT="0" distB="0" distL="114300" distR="114300" simplePos="0" relativeHeight="251665408" behindDoc="0" locked="0" layoutInCell="1" allowOverlap="1" wp14:anchorId="0F0ADD9C" wp14:editId="02F7A4DE">
+            <wp:simplePos x="0" y="0"/>
+            <wp:positionH relativeFrom="column">
+              <wp:posOffset>538480</wp:posOffset>
+            </wp:positionH>
+            <wp:positionV relativeFrom="paragraph">
+              <wp:posOffset>0</wp:posOffset>
+            </wp:positionV>
+            <wp:extent cx="5033645" cy="1323975"/>
+            <wp:effectExtent l="0" t="0" r="0" b="9525"/>
+            <wp:wrapTopAndBottom/>
+            <wp:docPr id="10" name="Obraz 10"/>
+            <wp:cNvGraphicFramePr>
+              <a:graphicFrameLocks xmlns:a="http://schemas.openxmlformats.org/drawingml/2006/main" noChangeAspect="1"/>
+            </wp:cNvGraphicFramePr>
+            <a:graphic xmlns:a="http://schemas.openxmlformats.org/drawingml/2006/main">
+              <a:graphicData uri="http://schemas.openxmlformats.org/drawingml/2006/picture">
+                <pic:pic xmlns:pic="http://schemas.openxmlformats.org/drawingml/2006/picture">
+                  <pic:nvPicPr>
+                    <pic:cNvPr id="10" name="Obraz 10"/>
+                    <pic:cNvPicPr/>
+                  </pic:nvPicPr>
+                  <pic:blipFill>
+                    <a:blip r:embed="rId16" cstate="print">
+                      <a:extLst>
+                        <a:ext uri="{28A0092B-C50C-407E-A947-70E740481C1C}">
+                          <a14:useLocalDpi xmlns:a14="http://schemas.microsoft.com/office/drawing/2010/main" val="0"/>
+                        </a:ext>
+                      </a:extLst>
+                    </a:blip>
+                    <a:stretch>
+                      <a:fillRect/>
+                    </a:stretch>
+                  </pic:blipFill>
+                  <pic:spPr>
+                    <a:xfrm>
+                      <a:off x="0" y="0"/>
+                      <a:ext cx="5033645" cy="1323975"/>
+                    </a:xfrm>
+                    <a:prstGeom prst="rect">
+                      <a:avLst/>
+                    </a:prstGeom>
+                  </pic:spPr>
+                </pic:pic>
+              </a:graphicData>
+            </a:graphic>
+            <wp14:sizeRelH relativeFrom="margin">
+              <wp14:pctWidth>0</wp14:pctWidth>
+            </wp14:sizeRelH>
+            <wp14:sizeRelV relativeFrom="margin">
+              <wp14:pctHeight>0</wp14:pctHeight>
+            </wp14:sizeRelV>
+          </wp:anchor>
+        </w:drawing>
+      </w:r>
+      <w:r>
+        <w:t xml:space="preserve">Dwie tabele: </w:t>
+      </w:r>
+    </w:p>
+    <w:p>
+      <w:pPr>
+        <w:pStyle w:val="Akapitzlist"/>
+        <w:numPr>
+          <w:ilvl w:val="0"/>
+          <w:numId w:val="49"/>
+        </w:numPr>
+      </w:pPr>
+      <w:r>
+        <w:t>Art. 41 – działa tak jak mandaty (wyświetlanie zależne od list i jedna opcja – zmień stan)</w:t>
+      </w:r>
+    </w:p>
+    <w:p>
+      <w:pPr>
+        <w:pStyle w:val="Akapitzlist"/>
+        <w:numPr>
+          <w:ilvl w:val="0"/>
+          <w:numId w:val="49"/>
+        </w:numPr>
+      </w:pPr>
+      <w:r>
+        <w:t xml:space="preserve">Forma Art. 41 – tabela odpowiada za listę opcji </w:t>
+      </w:r>
+      <w:r>
+        <w:t>wyświetlanych przy dodawaniu art. 41, kolumna wymagaj danych pisma – odpowiada za wyświetlanie dodatkowego okienka by dodać pismo wystawione do artykułu.</w:t>
+      </w:r>
+    </w:p>
+    <w:p>
+      <w:pPr>
+        <w:ind w:left="851"/>
+      </w:pPr>
+    </w:p>
+    <w:p>
+      <w:pPr>
+        <w:ind w:left="851"/>
+      </w:pPr>
+    </w:p>
+    <w:p>
+      <w:pPr>
+        <w:ind w:left="851"/>
+      </w:pPr>
+    </w:p>
+    <w:p>
+      <w:pPr>
+        <w:ind w:left="851"/>
+      </w:pPr>
+    </w:p>
+    <w:p>
+      <w:pPr>
+        <w:ind w:left="851"/>
+      </w:pPr>
     </w:p>
     <w:sectPr>
-      <w:headerReference w:type="default" r:id="rId11"/>
-      <w:footerReference w:type="default" r:id="rId12"/>
+      <w:headerReference w:type="default" r:id="rId17"/>
+      <w:footerReference w:type="default" r:id="rId18"/>
       <w:pgSz w:w="11906" w:h="16838"/>
       <w:pgMar w:top="1417" w:right="1417" w:bottom="1417" w:left="1417" w:header="708" w:footer="708" w:gutter="0"/>
       <w:pgNumType w:start="0"/>
@@ -4581,6 +5295,95 @@
     </w:lvl>
   </w:abstractNum>
   <w:abstractNum w:abstractNumId="1" w15:restartNumberingAfterBreak="0">
+    <w:nsid w:val="063E2D5F"/>
+    <w:multiLevelType w:val="hybridMultilevel"/>
+    <w:tmpl w:val="AE78D43E"/>
+    <w:lvl w:ilvl="0" w:tplc="48FA36F4">
+      <w:start w:val="1"/>
+      <w:numFmt w:val="lowerLetter"/>
+      <w:lvlText w:val="%1)"/>
+      <w:lvlJc w:val="left"/>
+      <w:pPr>
+        <w:ind w:left="1211" w:hanging="360"/>
+      </w:pPr>
+      <w:rPr>
+        <w:rFonts w:hint="default"/>
+      </w:rPr>
+    </w:lvl>
+    <w:lvl w:ilvl="1" w:tplc="04150019" w:tentative="1">
+      <w:start w:val="1"/>
+      <w:numFmt w:val="lowerLetter"/>
+      <w:lvlText w:val="%2."/>
+      <w:lvlJc w:val="left"/>
+      <w:pPr>
+        <w:ind w:left="1931" w:hanging="360"/>
+      </w:pPr>
+    </w:lvl>
+    <w:lvl w:ilvl="2" w:tplc="0415001B" w:tentative="1">
+      <w:start w:val="1"/>
+      <w:numFmt w:val="lowerRoman"/>
+      <w:lvlText w:val="%3."/>
+      <w:lvlJc w:val="right"/>
+      <w:pPr>
+        <w:ind w:left="2651" w:hanging="180"/>
+      </w:pPr>
+    </w:lvl>
+    <w:lvl w:ilvl="3" w:tplc="0415000F" w:tentative="1">
+      <w:start w:val="1"/>
+      <w:numFmt w:val="decimal"/>
+      <w:lvlText w:val="%4."/>
+      <w:lvlJc w:val="left"/>
+      <w:pPr>
+        <w:ind w:left="3371" w:hanging="360"/>
+      </w:pPr>
+    </w:lvl>
+    <w:lvl w:ilvl="4" w:tplc="04150019" w:tentative="1">
+      <w:start w:val="1"/>
+      <w:numFmt w:val="lowerLetter"/>
+      <w:lvlText w:val="%5."/>
+      <w:lvlJc w:val="left"/>
+      <w:pPr>
+        <w:ind w:left="4091" w:hanging="360"/>
+      </w:pPr>
+    </w:lvl>
+    <w:lvl w:ilvl="5" w:tplc="0415001B" w:tentative="1">
+      <w:start w:val="1"/>
+      <w:numFmt w:val="lowerRoman"/>
+      <w:lvlText w:val="%6."/>
+      <w:lvlJc w:val="right"/>
+      <w:pPr>
+        <w:ind w:left="4811" w:hanging="180"/>
+      </w:pPr>
+    </w:lvl>
+    <w:lvl w:ilvl="6" w:tplc="0415000F" w:tentative="1">
+      <w:start w:val="1"/>
+      <w:numFmt w:val="decimal"/>
+      <w:lvlText w:val="%7."/>
+      <w:lvlJc w:val="left"/>
+      <w:pPr>
+        <w:ind w:left="5531" w:hanging="360"/>
+      </w:pPr>
+    </w:lvl>
+    <w:lvl w:ilvl="7" w:tplc="04150019" w:tentative="1">
+      <w:start w:val="1"/>
+      <w:numFmt w:val="lowerLetter"/>
+      <w:lvlText w:val="%8."/>
+      <w:lvlJc w:val="left"/>
+      <w:pPr>
+        <w:ind w:left="6251" w:hanging="360"/>
+      </w:pPr>
+    </w:lvl>
+    <w:lvl w:ilvl="8" w:tplc="0415001B" w:tentative="1">
+      <w:start w:val="1"/>
+      <w:numFmt w:val="lowerRoman"/>
+      <w:lvlText w:val="%9."/>
+      <w:lvlJc w:val="right"/>
+      <w:pPr>
+        <w:ind w:left="6971" w:hanging="180"/>
+      </w:pPr>
+    </w:lvl>
+  </w:abstractNum>
+  <w:abstractNum w:abstractNumId="2" w15:restartNumberingAfterBreak="0">
     <w:nsid w:val="08DA4533"/>
     <w:multiLevelType w:val="hybridMultilevel"/>
     <w:tmpl w:val="0BFAF980"/>
@@ -4693,7 +5496,7 @@
       </w:rPr>
     </w:lvl>
   </w:abstractNum>
-  <w:abstractNum w:abstractNumId="2" w15:restartNumberingAfterBreak="0">
+  <w:abstractNum w:abstractNumId="3" w15:restartNumberingAfterBreak="0">
     <w:nsid w:val="0B1A11FE"/>
     <w:multiLevelType w:val="hybridMultilevel"/>
     <w:tmpl w:val="F67A5F28"/>
@@ -4806,7 +5609,7 @@
       </w:rPr>
     </w:lvl>
   </w:abstractNum>
-  <w:abstractNum w:abstractNumId="3" w15:restartNumberingAfterBreak="0">
+  <w:abstractNum w:abstractNumId="4" w15:restartNumberingAfterBreak="0">
     <w:nsid w:val="0D8E3901"/>
     <w:multiLevelType w:val="hybridMultilevel"/>
     <w:tmpl w:val="35906700"/>
@@ -4919,7 +5722,7 @@
       </w:rPr>
     </w:lvl>
   </w:abstractNum>
-  <w:abstractNum w:abstractNumId="4" w15:restartNumberingAfterBreak="0">
+  <w:abstractNum w:abstractNumId="5" w15:restartNumberingAfterBreak="0">
     <w:nsid w:val="0F8E620B"/>
     <w:multiLevelType w:val="hybridMultilevel"/>
     <w:tmpl w:val="337CA13C"/>
@@ -5032,7 +5835,7 @@
       </w:rPr>
     </w:lvl>
   </w:abstractNum>
-  <w:abstractNum w:abstractNumId="5" w15:restartNumberingAfterBreak="0">
+  <w:abstractNum w:abstractNumId="6" w15:restartNumberingAfterBreak="0">
     <w:nsid w:val="10A240B9"/>
     <w:multiLevelType w:val="hybridMultilevel"/>
     <w:tmpl w:val="543047E6"/>
@@ -5122,7 +5925,7 @@
       </w:pPr>
     </w:lvl>
   </w:abstractNum>
-  <w:abstractNum w:abstractNumId="6" w15:restartNumberingAfterBreak="0">
+  <w:abstractNum w:abstractNumId="7" w15:restartNumberingAfterBreak="0">
     <w:nsid w:val="1367016A"/>
     <w:multiLevelType w:val="hybridMultilevel"/>
     <w:tmpl w:val="2C88E9B8"/>
@@ -5211,7 +6014,7 @@
       </w:pPr>
     </w:lvl>
   </w:abstractNum>
-  <w:abstractNum w:abstractNumId="7" w15:restartNumberingAfterBreak="0">
+  <w:abstractNum w:abstractNumId="8" w15:restartNumberingAfterBreak="0">
     <w:nsid w:val="15AB6394"/>
     <w:multiLevelType w:val="hybridMultilevel"/>
     <w:tmpl w:val="6D06D6BE"/>
@@ -5324,7 +6127,7 @@
       </w:rPr>
     </w:lvl>
   </w:abstractNum>
-  <w:abstractNum w:abstractNumId="8" w15:restartNumberingAfterBreak="0">
+  <w:abstractNum w:abstractNumId="9" w15:restartNumberingAfterBreak="0">
     <w:nsid w:val="16E75527"/>
     <w:multiLevelType w:val="hybridMultilevel"/>
     <w:tmpl w:val="11CC19CC"/>
@@ -5437,7 +6240,7 @@
       </w:rPr>
     </w:lvl>
   </w:abstractNum>
-  <w:abstractNum w:abstractNumId="9" w15:restartNumberingAfterBreak="0">
+  <w:abstractNum w:abstractNumId="10" w15:restartNumberingAfterBreak="0">
     <w:nsid w:val="1F442B1C"/>
     <w:multiLevelType w:val="hybridMultilevel"/>
     <w:tmpl w:val="2D185990"/>
@@ -5526,7 +6329,7 @@
       </w:pPr>
     </w:lvl>
   </w:abstractNum>
-  <w:abstractNum w:abstractNumId="10" w15:restartNumberingAfterBreak="0">
+  <w:abstractNum w:abstractNumId="11" w15:restartNumberingAfterBreak="0">
     <w:nsid w:val="21B84EDF"/>
     <w:multiLevelType w:val="hybridMultilevel"/>
     <w:tmpl w:val="D2BE6F86"/>
@@ -5615,7 +6418,7 @@
       </w:pPr>
     </w:lvl>
   </w:abstractNum>
-  <w:abstractNum w:abstractNumId="11" w15:restartNumberingAfterBreak="0">
+  <w:abstractNum w:abstractNumId="12" w15:restartNumberingAfterBreak="0">
     <w:nsid w:val="22473693"/>
     <w:multiLevelType w:val="hybridMultilevel"/>
     <w:tmpl w:val="E62A54F2"/>
@@ -5704,7 +6507,7 @@
       </w:pPr>
     </w:lvl>
   </w:abstractNum>
-  <w:abstractNum w:abstractNumId="12" w15:restartNumberingAfterBreak="0">
+  <w:abstractNum w:abstractNumId="13" w15:restartNumberingAfterBreak="0">
     <w:nsid w:val="226D6DB1"/>
     <w:multiLevelType w:val="hybridMultilevel"/>
     <w:tmpl w:val="F89ADE10"/>
@@ -5817,7 +6620,7 @@
       </w:rPr>
     </w:lvl>
   </w:abstractNum>
-  <w:abstractNum w:abstractNumId="13" w15:restartNumberingAfterBreak="0">
+  <w:abstractNum w:abstractNumId="14" w15:restartNumberingAfterBreak="0">
     <w:nsid w:val="23A66300"/>
     <w:multiLevelType w:val="hybridMultilevel"/>
     <w:tmpl w:val="399C9A0C"/>
@@ -5906,7 +6709,7 @@
       </w:pPr>
     </w:lvl>
   </w:abstractNum>
-  <w:abstractNum w:abstractNumId="14" w15:restartNumberingAfterBreak="0">
+  <w:abstractNum w:abstractNumId="15" w15:restartNumberingAfterBreak="0">
     <w:nsid w:val="2A92624F"/>
     <w:multiLevelType w:val="hybridMultilevel"/>
     <w:tmpl w:val="6FF0A268"/>
@@ -6019,7 +6822,7 @@
       </w:rPr>
     </w:lvl>
   </w:abstractNum>
-  <w:abstractNum w:abstractNumId="15" w15:restartNumberingAfterBreak="0">
+  <w:abstractNum w:abstractNumId="16" w15:restartNumberingAfterBreak="0">
     <w:nsid w:val="2B5E62AA"/>
     <w:multiLevelType w:val="hybridMultilevel"/>
     <w:tmpl w:val="B50E4908"/>
@@ -6132,7 +6935,7 @@
       </w:rPr>
     </w:lvl>
   </w:abstractNum>
-  <w:abstractNum w:abstractNumId="16" w15:restartNumberingAfterBreak="0">
+  <w:abstractNum w:abstractNumId="17" w15:restartNumberingAfterBreak="0">
     <w:nsid w:val="2BF4769C"/>
     <w:multiLevelType w:val="hybridMultilevel"/>
     <w:tmpl w:val="41060A2E"/>
@@ -6221,7 +7024,7 @@
       </w:pPr>
     </w:lvl>
   </w:abstractNum>
-  <w:abstractNum w:abstractNumId="17" w15:restartNumberingAfterBreak="0">
+  <w:abstractNum w:abstractNumId="18" w15:restartNumberingAfterBreak="0">
     <w:nsid w:val="316C4A66"/>
     <w:multiLevelType w:val="hybridMultilevel"/>
     <w:tmpl w:val="687CEFE6"/>
@@ -6310,7 +7113,7 @@
       </w:pPr>
     </w:lvl>
   </w:abstractNum>
-  <w:abstractNum w:abstractNumId="18" w15:restartNumberingAfterBreak="0">
+  <w:abstractNum w:abstractNumId="19" w15:restartNumberingAfterBreak="0">
     <w:nsid w:val="3FBF4DFA"/>
     <w:multiLevelType w:val="hybridMultilevel"/>
     <w:tmpl w:val="56626BE2"/>
@@ -6423,7 +7226,7 @@
       </w:rPr>
     </w:lvl>
   </w:abstractNum>
-  <w:abstractNum w:abstractNumId="19" w15:restartNumberingAfterBreak="0">
+  <w:abstractNum w:abstractNumId="20" w15:restartNumberingAfterBreak="0">
     <w:nsid w:val="48233BE6"/>
     <w:multiLevelType w:val="hybridMultilevel"/>
     <w:tmpl w:val="692AF772"/>
@@ -6536,7 +7339,7 @@
       </w:rPr>
     </w:lvl>
   </w:abstractNum>
-  <w:abstractNum w:abstractNumId="20" w15:restartNumberingAfterBreak="0">
+  <w:abstractNum w:abstractNumId="21" w15:restartNumberingAfterBreak="0">
     <w:nsid w:val="490E6619"/>
     <w:multiLevelType w:val="hybridMultilevel"/>
     <w:tmpl w:val="5284EB4E"/>
@@ -6625,7 +7428,7 @@
       </w:pPr>
     </w:lvl>
   </w:abstractNum>
-  <w:abstractNum w:abstractNumId="21" w15:restartNumberingAfterBreak="0">
+  <w:abstractNum w:abstractNumId="22" w15:restartNumberingAfterBreak="0">
     <w:nsid w:val="4AE274C0"/>
     <w:multiLevelType w:val="hybridMultilevel"/>
     <w:tmpl w:val="600633A0"/>
@@ -6738,7 +7541,7 @@
       </w:rPr>
     </w:lvl>
   </w:abstractNum>
-  <w:abstractNum w:abstractNumId="22" w15:restartNumberingAfterBreak="0">
+  <w:abstractNum w:abstractNumId="23" w15:restartNumberingAfterBreak="0">
     <w:nsid w:val="4E2D4AEC"/>
     <w:multiLevelType w:val="hybridMultilevel"/>
     <w:tmpl w:val="087840D2"/>
@@ -6851,7 +7654,120 @@
       </w:rPr>
     </w:lvl>
   </w:abstractNum>
-  <w:abstractNum w:abstractNumId="23" w15:restartNumberingAfterBreak="0">
+  <w:abstractNum w:abstractNumId="24" w15:restartNumberingAfterBreak="0">
+    <w:nsid w:val="50B86252"/>
+    <w:multiLevelType w:val="hybridMultilevel"/>
+    <w:tmpl w:val="47EEC184"/>
+    <w:lvl w:ilvl="0" w:tplc="0415000B">
+      <w:start w:val="1"/>
+      <w:numFmt w:val="bullet"/>
+      <w:lvlText w:val=""/>
+      <w:lvlJc w:val="left"/>
+      <w:pPr>
+        <w:ind w:left="1571" w:hanging="360"/>
+      </w:pPr>
+      <w:rPr>
+        <w:rFonts w:ascii="Wingdings" w:hAnsi="Wingdings" w:hint="default"/>
+      </w:rPr>
+    </w:lvl>
+    <w:lvl w:ilvl="1" w:tplc="04150003" w:tentative="1">
+      <w:start w:val="1"/>
+      <w:numFmt w:val="bullet"/>
+      <w:lvlText w:val="o"/>
+      <w:lvlJc w:val="left"/>
+      <w:pPr>
+        <w:ind w:left="2291" w:hanging="360"/>
+      </w:pPr>
+      <w:rPr>
+        <w:rFonts w:ascii="Courier New" w:hAnsi="Courier New" w:cs="Courier New" w:hint="default"/>
+      </w:rPr>
+    </w:lvl>
+    <w:lvl w:ilvl="2" w:tplc="04150005" w:tentative="1">
+      <w:start w:val="1"/>
+      <w:numFmt w:val="bullet"/>
+      <w:lvlText w:val=""/>
+      <w:lvlJc w:val="left"/>
+      <w:pPr>
+        <w:ind w:left="3011" w:hanging="360"/>
+      </w:pPr>
+      <w:rPr>
+        <w:rFonts w:ascii="Wingdings" w:hAnsi="Wingdings" w:hint="default"/>
+      </w:rPr>
+    </w:lvl>
+    <w:lvl w:ilvl="3" w:tplc="04150001" w:tentative="1">
+      <w:start w:val="1"/>
+      <w:numFmt w:val="bullet"/>
+      <w:lvlText w:val=""/>
+      <w:lvlJc w:val="left"/>
+      <w:pPr>
+        <w:ind w:left="3731" w:hanging="360"/>
+      </w:pPr>
+      <w:rPr>
+        <w:rFonts w:ascii="Symbol" w:hAnsi="Symbol" w:hint="default"/>
+      </w:rPr>
+    </w:lvl>
+    <w:lvl w:ilvl="4" w:tplc="04150003" w:tentative="1">
+      <w:start w:val="1"/>
+      <w:numFmt w:val="bullet"/>
+      <w:lvlText w:val="o"/>
+      <w:lvlJc w:val="left"/>
+      <w:pPr>
+        <w:ind w:left="4451" w:hanging="360"/>
+      </w:pPr>
+      <w:rPr>
+        <w:rFonts w:ascii="Courier New" w:hAnsi="Courier New" w:cs="Courier New" w:hint="default"/>
+      </w:rPr>
+    </w:lvl>
+    <w:lvl w:ilvl="5" w:tplc="04150005" w:tentative="1">
+      <w:start w:val="1"/>
+      <w:numFmt w:val="bullet"/>
+      <w:lvlText w:val=""/>
+      <w:lvlJc w:val="left"/>
+      <w:pPr>
+        <w:ind w:left="5171" w:hanging="360"/>
+      </w:pPr>
+      <w:rPr>
+        <w:rFonts w:ascii="Wingdings" w:hAnsi="Wingdings" w:hint="default"/>
+      </w:rPr>
+    </w:lvl>
+    <w:lvl w:ilvl="6" w:tplc="04150001" w:tentative="1">
+      <w:start w:val="1"/>
+      <w:numFmt w:val="bullet"/>
+      <w:lvlText w:val=""/>
+      <w:lvlJc w:val="left"/>
+      <w:pPr>
+        <w:ind w:left="5891" w:hanging="360"/>
+      </w:pPr>
+      <w:rPr>
+        <w:rFonts w:ascii="Symbol" w:hAnsi="Symbol" w:hint="default"/>
+      </w:rPr>
+    </w:lvl>
+    <w:lvl w:ilvl="7" w:tplc="04150003" w:tentative="1">
+      <w:start w:val="1"/>
+      <w:numFmt w:val="bullet"/>
+      <w:lvlText w:val="o"/>
+      <w:lvlJc w:val="left"/>
+      <w:pPr>
+        <w:ind w:left="6611" w:hanging="360"/>
+      </w:pPr>
+      <w:rPr>
+        <w:rFonts w:ascii="Courier New" w:hAnsi="Courier New" w:cs="Courier New" w:hint="default"/>
+      </w:rPr>
+    </w:lvl>
+    <w:lvl w:ilvl="8" w:tplc="04150005" w:tentative="1">
+      <w:start w:val="1"/>
+      <w:numFmt w:val="bullet"/>
+      <w:lvlText w:val=""/>
+      <w:lvlJc w:val="left"/>
+      <w:pPr>
+        <w:ind w:left="7331" w:hanging="360"/>
+      </w:pPr>
+      <w:rPr>
+        <w:rFonts w:ascii="Wingdings" w:hAnsi="Wingdings" w:hint="default"/>
+      </w:rPr>
+    </w:lvl>
+  </w:abstractNum>
+  <w:abstractNum w:abstractNumId="25" w15:restartNumberingAfterBreak="0">
     <w:nsid w:val="52FD07E1"/>
     <w:multiLevelType w:val="hybridMultilevel"/>
     <w:tmpl w:val="87D44A5C"/>
@@ -6940,7 +7856,7 @@
       </w:pPr>
     </w:lvl>
   </w:abstractNum>
-  <w:abstractNum w:abstractNumId="24" w15:restartNumberingAfterBreak="0">
+  <w:abstractNum w:abstractNumId="26" w15:restartNumberingAfterBreak="0">
     <w:nsid w:val="547A04E2"/>
     <w:multiLevelType w:val="hybridMultilevel"/>
     <w:tmpl w:val="0A6E5E78"/>
@@ -7053,7 +7969,96 @@
       </w:rPr>
     </w:lvl>
   </w:abstractNum>
-  <w:abstractNum w:abstractNumId="25" w15:restartNumberingAfterBreak="0">
+  <w:abstractNum w:abstractNumId="27" w15:restartNumberingAfterBreak="0">
+    <w:nsid w:val="56681434"/>
+    <w:multiLevelType w:val="hybridMultilevel"/>
+    <w:tmpl w:val="686C69E6"/>
+    <w:lvl w:ilvl="0" w:tplc="30C0C614">
+      <w:start w:val="1"/>
+      <w:numFmt w:val="lowerLetter"/>
+      <w:lvlText w:val="%1)"/>
+      <w:lvlJc w:val="left"/>
+      <w:pPr>
+        <w:ind w:left="1211" w:hanging="360"/>
+      </w:pPr>
+      <w:rPr>
+        <w:rFonts w:hint="default"/>
+      </w:rPr>
+    </w:lvl>
+    <w:lvl w:ilvl="1" w:tplc="04150019" w:tentative="1">
+      <w:start w:val="1"/>
+      <w:numFmt w:val="lowerLetter"/>
+      <w:lvlText w:val="%2."/>
+      <w:lvlJc w:val="left"/>
+      <w:pPr>
+        <w:ind w:left="1931" w:hanging="360"/>
+      </w:pPr>
+    </w:lvl>
+    <w:lvl w:ilvl="2" w:tplc="0415001B" w:tentative="1">
+      <w:start w:val="1"/>
+      <w:numFmt w:val="lowerRoman"/>
+      <w:lvlText w:val="%3."/>
+      <w:lvlJc w:val="right"/>
+      <w:pPr>
+        <w:ind w:left="2651" w:hanging="180"/>
+      </w:pPr>
+    </w:lvl>
+    <w:lvl w:ilvl="3" w:tplc="0415000F" w:tentative="1">
+      <w:start w:val="1"/>
+      <w:numFmt w:val="decimal"/>
+      <w:lvlText w:val="%4."/>
+      <w:lvlJc w:val="left"/>
+      <w:pPr>
+        <w:ind w:left="3371" w:hanging="360"/>
+      </w:pPr>
+    </w:lvl>
+    <w:lvl w:ilvl="4" w:tplc="04150019" w:tentative="1">
+      <w:start w:val="1"/>
+      <w:numFmt w:val="lowerLetter"/>
+      <w:lvlText w:val="%5."/>
+      <w:lvlJc w:val="left"/>
+      <w:pPr>
+        <w:ind w:left="4091" w:hanging="360"/>
+      </w:pPr>
+    </w:lvl>
+    <w:lvl w:ilvl="5" w:tplc="0415001B" w:tentative="1">
+      <w:start w:val="1"/>
+      <w:numFmt w:val="lowerRoman"/>
+      <w:lvlText w:val="%6."/>
+      <w:lvlJc w:val="right"/>
+      <w:pPr>
+        <w:ind w:left="4811" w:hanging="180"/>
+      </w:pPr>
+    </w:lvl>
+    <w:lvl w:ilvl="6" w:tplc="0415000F" w:tentative="1">
+      <w:start w:val="1"/>
+      <w:numFmt w:val="decimal"/>
+      <w:lvlText w:val="%7."/>
+      <w:lvlJc w:val="left"/>
+      <w:pPr>
+        <w:ind w:left="5531" w:hanging="360"/>
+      </w:pPr>
+    </w:lvl>
+    <w:lvl w:ilvl="7" w:tplc="04150019" w:tentative="1">
+      <w:start w:val="1"/>
+      <w:numFmt w:val="lowerLetter"/>
+      <w:lvlText w:val="%8."/>
+      <w:lvlJc w:val="left"/>
+      <w:pPr>
+        <w:ind w:left="6251" w:hanging="360"/>
+      </w:pPr>
+    </w:lvl>
+    <w:lvl w:ilvl="8" w:tplc="0415001B" w:tentative="1">
+      <w:start w:val="1"/>
+      <w:numFmt w:val="lowerRoman"/>
+      <w:lvlText w:val="%9."/>
+      <w:lvlJc w:val="right"/>
+      <w:pPr>
+        <w:ind w:left="6971" w:hanging="180"/>
+      </w:pPr>
+    </w:lvl>
+  </w:abstractNum>
+  <w:abstractNum w:abstractNumId="28" w15:restartNumberingAfterBreak="0">
     <w:nsid w:val="57FC2F1B"/>
     <w:multiLevelType w:val="hybridMultilevel"/>
     <w:tmpl w:val="A15494D2"/>
@@ -7142,7 +8147,7 @@
       </w:pPr>
     </w:lvl>
   </w:abstractNum>
-  <w:abstractNum w:abstractNumId="26" w15:restartNumberingAfterBreak="0">
+  <w:abstractNum w:abstractNumId="29" w15:restartNumberingAfterBreak="0">
     <w:nsid w:val="583E106A"/>
     <w:multiLevelType w:val="hybridMultilevel"/>
     <w:tmpl w:val="B9462A28"/>
@@ -7255,7 +8260,7 @@
       </w:rPr>
     </w:lvl>
   </w:abstractNum>
-  <w:abstractNum w:abstractNumId="27" w15:restartNumberingAfterBreak="0">
+  <w:abstractNum w:abstractNumId="30" w15:restartNumberingAfterBreak="0">
     <w:nsid w:val="5C061478"/>
     <w:multiLevelType w:val="hybridMultilevel"/>
     <w:tmpl w:val="CBCE18C8"/>
@@ -7344,7 +8349,7 @@
       </w:pPr>
     </w:lvl>
   </w:abstractNum>
-  <w:abstractNum w:abstractNumId="28" w15:restartNumberingAfterBreak="0">
+  <w:abstractNum w:abstractNumId="31" w15:restartNumberingAfterBreak="0">
     <w:nsid w:val="5FF92016"/>
     <w:multiLevelType w:val="hybridMultilevel"/>
     <w:tmpl w:val="063A5858"/>
@@ -7433,7 +8438,7 @@
       </w:pPr>
     </w:lvl>
   </w:abstractNum>
-  <w:abstractNum w:abstractNumId="29" w15:restartNumberingAfterBreak="0">
+  <w:abstractNum w:abstractNumId="32" w15:restartNumberingAfterBreak="0">
     <w:nsid w:val="610C466E"/>
     <w:multiLevelType w:val="hybridMultilevel"/>
     <w:tmpl w:val="9D5690E2"/>
@@ -7522,7 +8527,7 @@
       </w:pPr>
     </w:lvl>
   </w:abstractNum>
-  <w:abstractNum w:abstractNumId="30" w15:restartNumberingAfterBreak="0">
+  <w:abstractNum w:abstractNumId="33" w15:restartNumberingAfterBreak="0">
     <w:nsid w:val="63D64B63"/>
     <w:multiLevelType w:val="hybridMultilevel"/>
     <w:tmpl w:val="B7221D1E"/>
@@ -7635,7 +8640,7 @@
       </w:rPr>
     </w:lvl>
   </w:abstractNum>
-  <w:abstractNum w:abstractNumId="31" w15:restartNumberingAfterBreak="0">
+  <w:abstractNum w:abstractNumId="34" w15:restartNumberingAfterBreak="0">
     <w:nsid w:val="646F3921"/>
     <w:multiLevelType w:val="hybridMultilevel"/>
     <w:tmpl w:val="F0707EE6"/>
@@ -7724,7 +8729,7 @@
       </w:pPr>
     </w:lvl>
   </w:abstractNum>
-  <w:abstractNum w:abstractNumId="32" w15:restartNumberingAfterBreak="0">
+  <w:abstractNum w:abstractNumId="35" w15:restartNumberingAfterBreak="0">
     <w:nsid w:val="64D21D10"/>
     <w:multiLevelType w:val="hybridMultilevel"/>
     <w:tmpl w:val="63DAFA90"/>
@@ -7837,7 +8842,7 @@
       </w:rPr>
     </w:lvl>
   </w:abstractNum>
-  <w:abstractNum w:abstractNumId="33" w15:restartNumberingAfterBreak="0">
+  <w:abstractNum w:abstractNumId="36" w15:restartNumberingAfterBreak="0">
     <w:nsid w:val="69914049"/>
     <w:multiLevelType w:val="hybridMultilevel"/>
     <w:tmpl w:val="6596B9AA"/>
@@ -7926,7 +8931,7 @@
       </w:pPr>
     </w:lvl>
   </w:abstractNum>
-  <w:abstractNum w:abstractNumId="34" w15:restartNumberingAfterBreak="0">
+  <w:abstractNum w:abstractNumId="37" w15:restartNumberingAfterBreak="0">
     <w:nsid w:val="699829D1"/>
     <w:multiLevelType w:val="hybridMultilevel"/>
     <w:tmpl w:val="FC9C72A0"/>
@@ -8039,7 +9044,7 @@
       </w:rPr>
     </w:lvl>
   </w:abstractNum>
-  <w:abstractNum w:abstractNumId="35" w15:restartNumberingAfterBreak="0">
+  <w:abstractNum w:abstractNumId="38" w15:restartNumberingAfterBreak="0">
     <w:nsid w:val="6A7B4C97"/>
     <w:multiLevelType w:val="hybridMultilevel"/>
     <w:tmpl w:val="0BE24A2A"/>
@@ -8152,7 +9157,7 @@
       </w:rPr>
     </w:lvl>
   </w:abstractNum>
-  <w:abstractNum w:abstractNumId="36" w15:restartNumberingAfterBreak="0">
+  <w:abstractNum w:abstractNumId="39" w15:restartNumberingAfterBreak="0">
     <w:nsid w:val="6AE04F16"/>
     <w:multiLevelType w:val="hybridMultilevel"/>
     <w:tmpl w:val="D80E26FA"/>
@@ -8241,7 +9246,7 @@
       </w:pPr>
     </w:lvl>
   </w:abstractNum>
-  <w:abstractNum w:abstractNumId="37" w15:restartNumberingAfterBreak="0">
+  <w:abstractNum w:abstractNumId="40" w15:restartNumberingAfterBreak="0">
     <w:nsid w:val="6C9267D5"/>
     <w:multiLevelType w:val="hybridMultilevel"/>
     <w:tmpl w:val="97088C1C"/>
@@ -8330,7 +9335,7 @@
       </w:pPr>
     </w:lvl>
   </w:abstractNum>
-  <w:abstractNum w:abstractNumId="38" w15:restartNumberingAfterBreak="0">
+  <w:abstractNum w:abstractNumId="41" w15:restartNumberingAfterBreak="0">
     <w:nsid w:val="6EE81B95"/>
     <w:multiLevelType w:val="hybridMultilevel"/>
     <w:tmpl w:val="01022892"/>
@@ -8419,7 +9424,7 @@
       </w:pPr>
     </w:lvl>
   </w:abstractNum>
-  <w:abstractNum w:abstractNumId="39" w15:restartNumberingAfterBreak="0">
+  <w:abstractNum w:abstractNumId="42" w15:restartNumberingAfterBreak="0">
     <w:nsid w:val="727133C9"/>
     <w:multiLevelType w:val="hybridMultilevel"/>
     <w:tmpl w:val="5D76D572"/>
@@ -8508,7 +9513,7 @@
       </w:pPr>
     </w:lvl>
   </w:abstractNum>
-  <w:abstractNum w:abstractNumId="40" w15:restartNumberingAfterBreak="0">
+  <w:abstractNum w:abstractNumId="43" w15:restartNumberingAfterBreak="0">
     <w:nsid w:val="75063E04"/>
     <w:multiLevelType w:val="hybridMultilevel"/>
     <w:tmpl w:val="E4E26D8A"/>
@@ -8594,7 +9599,7 @@
       </w:pPr>
     </w:lvl>
   </w:abstractNum>
-  <w:abstractNum w:abstractNumId="41" w15:restartNumberingAfterBreak="0">
+  <w:abstractNum w:abstractNumId="44" w15:restartNumberingAfterBreak="0">
     <w:nsid w:val="75EB7703"/>
     <w:multiLevelType w:val="hybridMultilevel"/>
     <w:tmpl w:val="1F568852"/>
@@ -8683,7 +9688,96 @@
       </w:pPr>
     </w:lvl>
   </w:abstractNum>
-  <w:abstractNum w:abstractNumId="42" w15:restartNumberingAfterBreak="0">
+  <w:abstractNum w:abstractNumId="45" w15:restartNumberingAfterBreak="0">
+    <w:nsid w:val="77F53CE3"/>
+    <w:multiLevelType w:val="hybridMultilevel"/>
+    <w:tmpl w:val="1248B446"/>
+    <w:lvl w:ilvl="0" w:tplc="237A6166">
+      <w:start w:val="1"/>
+      <w:numFmt w:val="lowerLetter"/>
+      <w:lvlText w:val="%1)"/>
+      <w:lvlJc w:val="left"/>
+      <w:pPr>
+        <w:ind w:left="1211" w:hanging="360"/>
+      </w:pPr>
+      <w:rPr>
+        <w:rFonts w:hint="default"/>
+      </w:rPr>
+    </w:lvl>
+    <w:lvl w:ilvl="1" w:tplc="04150019" w:tentative="1">
+      <w:start w:val="1"/>
+      <w:numFmt w:val="lowerLetter"/>
+      <w:lvlText w:val="%2."/>
+      <w:lvlJc w:val="left"/>
+      <w:pPr>
+        <w:ind w:left="1931" w:hanging="360"/>
+      </w:pPr>
+    </w:lvl>
+    <w:lvl w:ilvl="2" w:tplc="0415001B" w:tentative="1">
+      <w:start w:val="1"/>
+      <w:numFmt w:val="lowerRoman"/>
+      <w:lvlText w:val="%3."/>
+      <w:lvlJc w:val="right"/>
+      <w:pPr>
+        <w:ind w:left="2651" w:hanging="180"/>
+      </w:pPr>
+    </w:lvl>
+    <w:lvl w:ilvl="3" w:tplc="0415000F" w:tentative="1">
+      <w:start w:val="1"/>
+      <w:numFmt w:val="decimal"/>
+      <w:lvlText w:val="%4."/>
+      <w:lvlJc w:val="left"/>
+      <w:pPr>
+        <w:ind w:left="3371" w:hanging="360"/>
+      </w:pPr>
+    </w:lvl>
+    <w:lvl w:ilvl="4" w:tplc="04150019" w:tentative="1">
+      <w:start w:val="1"/>
+      <w:numFmt w:val="lowerLetter"/>
+      <w:lvlText w:val="%5."/>
+      <w:lvlJc w:val="left"/>
+      <w:pPr>
+        <w:ind w:left="4091" w:hanging="360"/>
+      </w:pPr>
+    </w:lvl>
+    <w:lvl w:ilvl="5" w:tplc="0415001B" w:tentative="1">
+      <w:start w:val="1"/>
+      <w:numFmt w:val="lowerRoman"/>
+      <w:lvlText w:val="%6."/>
+      <w:lvlJc w:val="right"/>
+      <w:pPr>
+        <w:ind w:left="4811" w:hanging="180"/>
+      </w:pPr>
+    </w:lvl>
+    <w:lvl w:ilvl="6" w:tplc="0415000F" w:tentative="1">
+      <w:start w:val="1"/>
+      <w:numFmt w:val="decimal"/>
+      <w:lvlText w:val="%7."/>
+      <w:lvlJc w:val="left"/>
+      <w:pPr>
+        <w:ind w:left="5531" w:hanging="360"/>
+      </w:pPr>
+    </w:lvl>
+    <w:lvl w:ilvl="7" w:tplc="04150019" w:tentative="1">
+      <w:start w:val="1"/>
+      <w:numFmt w:val="lowerLetter"/>
+      <w:lvlText w:val="%8."/>
+      <w:lvlJc w:val="left"/>
+      <w:pPr>
+        <w:ind w:left="6251" w:hanging="360"/>
+      </w:pPr>
+    </w:lvl>
+    <w:lvl w:ilvl="8" w:tplc="0415001B" w:tentative="1">
+      <w:start w:val="1"/>
+      <w:numFmt w:val="lowerRoman"/>
+      <w:lvlText w:val="%9."/>
+      <w:lvlJc w:val="right"/>
+      <w:pPr>
+        <w:ind w:left="6971" w:hanging="180"/>
+      </w:pPr>
+    </w:lvl>
+  </w:abstractNum>
+  <w:abstractNum w:abstractNumId="46" w15:restartNumberingAfterBreak="0">
     <w:nsid w:val="781B796A"/>
     <w:multiLevelType w:val="hybridMultilevel"/>
     <w:tmpl w:val="5A48DD08"/>
@@ -8796,7 +9890,7 @@
       </w:rPr>
     </w:lvl>
   </w:abstractNum>
-  <w:abstractNum w:abstractNumId="43" w15:restartNumberingAfterBreak="0">
+  <w:abstractNum w:abstractNumId="47" w15:restartNumberingAfterBreak="0">
     <w:nsid w:val="7ACB1D2D"/>
     <w:multiLevelType w:val="hybridMultilevel"/>
     <w:tmpl w:val="C4B86E54"/>
@@ -8885,7 +9979,7 @@
       </w:pPr>
     </w:lvl>
   </w:abstractNum>
-  <w:abstractNum w:abstractNumId="44" w15:restartNumberingAfterBreak="0">
+  <w:abstractNum w:abstractNumId="48" w15:restartNumberingAfterBreak="0">
     <w:nsid w:val="7B1A6615"/>
     <w:multiLevelType w:val="hybridMultilevel"/>
     <w:tmpl w:val="EE84EF12"/>
@@ -8999,139 +10093,151 @@
     </w:lvl>
   </w:abstractNum>
   <w:num w:numId="1" w16cid:durableId="1516378332">
-    <w:abstractNumId w:val="40"/>
+    <w:abstractNumId w:val="43"/>
   </w:num>
   <w:num w:numId="2" w16cid:durableId="869613985">
-    <w:abstractNumId w:val="5"/>
+    <w:abstractNumId w:val="6"/>
   </w:num>
   <w:num w:numId="3" w16cid:durableId="1730759574">
+    <w:abstractNumId w:val="36"/>
+  </w:num>
+  <w:num w:numId="4" w16cid:durableId="2144422051">
+    <w:abstractNumId w:val="21"/>
+  </w:num>
+  <w:num w:numId="5" w16cid:durableId="1987738253">
+    <w:abstractNumId w:val="20"/>
+  </w:num>
+  <w:num w:numId="6" w16cid:durableId="1407651090">
+    <w:abstractNumId w:val="9"/>
+  </w:num>
+  <w:num w:numId="7" w16cid:durableId="1962570990">
+    <w:abstractNumId w:val="34"/>
+  </w:num>
+  <w:num w:numId="8" w16cid:durableId="291715428">
     <w:abstractNumId w:val="33"/>
   </w:num>
-  <w:num w:numId="4" w16cid:durableId="2144422051">
-    <w:abstractNumId w:val="20"/>
-  </w:num>
-  <w:num w:numId="5" w16cid:durableId="1987738253">
-    <w:abstractNumId w:val="19"/>
-  </w:num>
-  <w:num w:numId="6" w16cid:durableId="1407651090">
-    <w:abstractNumId w:val="8"/>
-  </w:num>
-  <w:num w:numId="7" w16cid:durableId="1962570990">
-    <w:abstractNumId w:val="31"/>
-  </w:num>
-  <w:num w:numId="8" w16cid:durableId="291715428">
-    <w:abstractNumId w:val="30"/>
-  </w:num>
   <w:num w:numId="9" w16cid:durableId="1090782005">
-    <w:abstractNumId w:val="6"/>
+    <w:abstractNumId w:val="7"/>
   </w:num>
   <w:num w:numId="10" w16cid:durableId="1437676721">
+    <w:abstractNumId w:val="32"/>
+  </w:num>
+  <w:num w:numId="11" w16cid:durableId="1117066768">
+    <w:abstractNumId w:val="4"/>
+  </w:num>
+  <w:num w:numId="12" w16cid:durableId="855726725">
     <w:abstractNumId w:val="29"/>
   </w:num>
-  <w:num w:numId="11" w16cid:durableId="1117066768">
-    <w:abstractNumId w:val="3"/>
-  </w:num>
-  <w:num w:numId="12" w16cid:durableId="855726725">
-    <w:abstractNumId w:val="26"/>
-  </w:num>
   <w:num w:numId="13" w16cid:durableId="1942688469">
-    <w:abstractNumId w:val="17"/>
+    <w:abstractNumId w:val="18"/>
   </w:num>
   <w:num w:numId="14" w16cid:durableId="1168593913">
     <w:abstractNumId w:val="0"/>
   </w:num>
   <w:num w:numId="15" w16cid:durableId="1470706749">
+    <w:abstractNumId w:val="31"/>
+  </w:num>
+  <w:num w:numId="16" w16cid:durableId="604963784">
+    <w:abstractNumId w:val="39"/>
+  </w:num>
+  <w:num w:numId="17" w16cid:durableId="2086292867">
+    <w:abstractNumId w:val="12"/>
+  </w:num>
+  <w:num w:numId="18" w16cid:durableId="1884438944">
+    <w:abstractNumId w:val="30"/>
+  </w:num>
+  <w:num w:numId="19" w16cid:durableId="538321506">
+    <w:abstractNumId w:val="40"/>
+  </w:num>
+  <w:num w:numId="20" w16cid:durableId="1531843403">
     <w:abstractNumId w:val="28"/>
   </w:num>
-  <w:num w:numId="16" w16cid:durableId="604963784">
-    <w:abstractNumId w:val="36"/>
+  <w:num w:numId="21" w16cid:durableId="1068192153">
+    <w:abstractNumId w:val="8"/>
   </w:num>
-  <w:num w:numId="17" w16cid:durableId="2086292867">
+  <w:num w:numId="22" w16cid:durableId="1013074967">
+    <w:abstractNumId w:val="23"/>
+  </w:num>
+  <w:num w:numId="23" w16cid:durableId="372191072">
+    <w:abstractNumId w:val="25"/>
+  </w:num>
+  <w:num w:numId="24" w16cid:durableId="1477642619">
+    <w:abstractNumId w:val="38"/>
+  </w:num>
+  <w:num w:numId="25" w16cid:durableId="1013999448">
+    <w:abstractNumId w:val="41"/>
+  </w:num>
+  <w:num w:numId="26" w16cid:durableId="1613053516">
+    <w:abstractNumId w:val="10"/>
+  </w:num>
+  <w:num w:numId="27" w16cid:durableId="1898589768">
     <w:abstractNumId w:val="11"/>
   </w:num>
-  <w:num w:numId="18" w16cid:durableId="1884438944">
+  <w:num w:numId="28" w16cid:durableId="2145266248">
+    <w:abstractNumId w:val="14"/>
+  </w:num>
+  <w:num w:numId="29" w16cid:durableId="681473595">
+    <w:abstractNumId w:val="5"/>
+  </w:num>
+  <w:num w:numId="30" w16cid:durableId="137500287">
+    <w:abstractNumId w:val="19"/>
+  </w:num>
+  <w:num w:numId="31" w16cid:durableId="1972862682">
+    <w:abstractNumId w:val="22"/>
+  </w:num>
+  <w:num w:numId="32" w16cid:durableId="1295716498">
+    <w:abstractNumId w:val="35"/>
+  </w:num>
+  <w:num w:numId="33" w16cid:durableId="1981836096">
+    <w:abstractNumId w:val="42"/>
+  </w:num>
+  <w:num w:numId="34" w16cid:durableId="1034814480">
+    <w:abstractNumId w:val="46"/>
+  </w:num>
+  <w:num w:numId="35" w16cid:durableId="925915685">
+    <w:abstractNumId w:val="3"/>
+  </w:num>
+  <w:num w:numId="36" w16cid:durableId="514270084">
+    <w:abstractNumId w:val="17"/>
+  </w:num>
+  <w:num w:numId="37" w16cid:durableId="667562609">
+    <w:abstractNumId w:val="44"/>
+  </w:num>
+  <w:num w:numId="38" w16cid:durableId="1280650479">
+    <w:abstractNumId w:val="48"/>
+  </w:num>
+  <w:num w:numId="39" w16cid:durableId="346910916">
+    <w:abstractNumId w:val="26"/>
+  </w:num>
+  <w:num w:numId="40" w16cid:durableId="358238715">
+    <w:abstractNumId w:val="37"/>
+  </w:num>
+  <w:num w:numId="41" w16cid:durableId="1170607457">
+    <w:abstractNumId w:val="47"/>
+  </w:num>
+  <w:num w:numId="42" w16cid:durableId="953369558">
+    <w:abstractNumId w:val="15"/>
+  </w:num>
+  <w:num w:numId="43" w16cid:durableId="1336954901">
+    <w:abstractNumId w:val="2"/>
+  </w:num>
+  <w:num w:numId="44" w16cid:durableId="1274554534">
+    <w:abstractNumId w:val="13"/>
+  </w:num>
+  <w:num w:numId="45" w16cid:durableId="1527132834">
+    <w:abstractNumId w:val="16"/>
+  </w:num>
+  <w:num w:numId="46" w16cid:durableId="1693069176">
+    <w:abstractNumId w:val="24"/>
+  </w:num>
+  <w:num w:numId="47" w16cid:durableId="1425107598">
     <w:abstractNumId w:val="27"/>
   </w:num>
-  <w:num w:numId="19" w16cid:durableId="538321506">
-    <w:abstractNumId w:val="37"/>
-  </w:num>
-  <w:num w:numId="20" w16cid:durableId="1531843403">
-    <w:abstractNumId w:val="25"/>
-  </w:num>
-  <w:num w:numId="21" w16cid:durableId="1068192153">
-    <w:abstractNumId w:val="7"/>
-  </w:num>
-  <w:num w:numId="22" w16cid:durableId="1013074967">
-    <w:abstractNumId w:val="22"/>
-  </w:num>
-  <w:num w:numId="23" w16cid:durableId="372191072">
-    <w:abstractNumId w:val="23"/>
-  </w:num>
-  <w:num w:numId="24" w16cid:durableId="1477642619">
-    <w:abstractNumId w:val="35"/>
-  </w:num>
-  <w:num w:numId="25" w16cid:durableId="1013999448">
-    <w:abstractNumId w:val="38"/>
-  </w:num>
-  <w:num w:numId="26" w16cid:durableId="1613053516">
-    <w:abstractNumId w:val="9"/>
-  </w:num>
-  <w:num w:numId="27" w16cid:durableId="1898589768">
-    <w:abstractNumId w:val="10"/>
-  </w:num>
-  <w:num w:numId="28" w16cid:durableId="2145266248">
-    <w:abstractNumId w:val="13"/>
-  </w:num>
-  <w:num w:numId="29" w16cid:durableId="681473595">
-    <w:abstractNumId w:val="4"/>
-  </w:num>
-  <w:num w:numId="30" w16cid:durableId="137500287">
-    <w:abstractNumId w:val="18"/>
-  </w:num>
-  <w:num w:numId="31" w16cid:durableId="1972862682">
-    <w:abstractNumId w:val="21"/>
-  </w:num>
-  <w:num w:numId="32" w16cid:durableId="1295716498">
-    <w:abstractNumId w:val="32"/>
-  </w:num>
-  <w:num w:numId="33" w16cid:durableId="1981836096">
-    <w:abstractNumId w:val="39"/>
-  </w:num>
-  <w:num w:numId="34" w16cid:durableId="1034814480">
-    <w:abstractNumId w:val="42"/>
-  </w:num>
-  <w:num w:numId="35" w16cid:durableId="925915685">
-    <w:abstractNumId w:val="2"/>
-  </w:num>
-  <w:num w:numId="36" w16cid:durableId="514270084">
-    <w:abstractNumId w:val="16"/>
-  </w:num>
-  <w:num w:numId="37" w16cid:durableId="667562609">
-    <w:abstractNumId w:val="41"/>
-  </w:num>
-  <w:num w:numId="38" w16cid:durableId="1280650479">
-    <w:abstractNumId w:val="44"/>
-  </w:num>
-  <w:num w:numId="39" w16cid:durableId="346910916">
-    <w:abstractNumId w:val="24"/>
-  </w:num>
-  <w:num w:numId="40" w16cid:durableId="358238715">
-    <w:abstractNumId w:val="34"/>
-  </w:num>
-  <w:num w:numId="41" w16cid:durableId="1170607457">
-    <w:abstractNumId w:val="43"/>
-  </w:num>
-  <w:num w:numId="42" w16cid:durableId="953369558">
-    <w:abstractNumId w:val="14"/>
-  </w:num>
-  <w:num w:numId="43" w16cid:durableId="1336954901">
+  <w:num w:numId="48" w16cid:durableId="1766077493">
     <w:abstractNumId w:val="1"/>
   </w:num>
-  <w:num w:numId="44" w16cid:durableId="1274554534">
-    <w:abstractNumId w:val="12"/>
-  </w:num>
-  <w:num w:numId="45" w16cid:durableId="1527132834">
-    <w:abstractNumId w:val="15"/>
+  <w:num w:numId="49" w16cid:durableId="1249999303">
+    <w:abstractNumId w:val="45"/>
   </w:num>
 </w:numbering>
 </file>
@@ -9993,6 +11099,7 @@
     <w:rsid w:val="00A85E6E"/>
     <w:rsid w:val="00BE73FC"/>
     <w:rsid w:val="00F61431"/>
+    <w:rsid w:val="00F64EB8"/>
   </w:rsids>
   <m:mathPr>
     <m:mathFont m:val="Cambria Math"/>

</xml_diff>